<commit_message>
Scope display in Windows part done
Missing actual rendering on debug screen.
</commit_message>
<xml_diff>
--- a/Documents/Oscilloscope Documents.docx
+++ b/Documents/Oscilloscope Documents.docx
@@ -76,7 +76,15 @@
     </w:p>
     <w:p>
       <w:r>
-        <w:t xml:space="preserve">The digital board allows the creation of an n x 16 character display – the exact values of n depend on R8 on the analogue board, which has to be code refreshed as it drives an oscilloscope – persistence of vision makes the display seem stable. Each of those characters is a ‘starburst’ character, a bit like an extended 7 segment character which allows the displaying of most of the standard character set. </w:t>
+        <w:t xml:space="preserve">The digital board </w:t>
+      </w:r>
+      <w:r>
+        <w:t>allows the creation of an 16 x n</w:t>
+      </w:r>
+      <w:bookmarkStart w:id="0" w:name="_GoBack"/>
+      <w:bookmarkEnd w:id="0"/>
+      <w:r>
+        <w:t xml:space="preserve"> character display – the exact values of n depend on R8 on the analogue board, which has to be code refreshed as it drives an oscilloscope – persistence of vision makes the display seem stable. Each of those characters is a ‘starburst’ character, a bit like an extended 7 segment character which allows the displaying of most of the standard character set. </w:t>
       </w:r>
     </w:p>
     <w:p>
@@ -200,12 +208,7 @@
     </w:p>
     <w:p>
       <w:r>
-        <w:t>The correlation between the bits and the segments is shown in the spreadsheet. It is not a full “</w:t>
-      </w:r>
-      <w:bookmarkStart w:id="0" w:name="_GoBack"/>
-      <w:bookmarkEnd w:id="0"/>
-      <w:r>
-        <w:t>starburst”</w:t>
+        <w:t>The correlation between the bits and the segments is shown in the spreadsheet. It is not a full “starburst”</w:t>
       </w:r>
     </w:p>
     <w:p>
@@ -690,31 +693,15 @@
           <w:sz w:val="20"/>
           <w:szCs w:val="20"/>
         </w:rPr>
-        <w:t xml:space="preserve">Put %01010101 into Z1/Z9  </w:t>
-      </w:r>
-      <w:r>
-        <w:rPr>
-          <w:rFonts w:ascii="Consolas" w:hAnsi="Consolas" w:cs="Consolas"/>
-          <w:sz w:val="20"/>
-          <w:szCs w:val="20"/>
-        </w:rPr>
-        <w:tab/>
-      </w:r>
-      <w:r>
-        <w:rPr>
-          <w:rFonts w:ascii="Consolas" w:hAnsi="Consolas" w:cs="Consolas"/>
-          <w:sz w:val="20"/>
-          <w:szCs w:val="20"/>
-        </w:rPr>
-        <w:tab/>
-      </w:r>
-      <w:r>
-        <w:rPr>
-          <w:rFonts w:ascii="Consolas" w:hAnsi="Consolas" w:cs="Consolas"/>
-          <w:sz w:val="20"/>
-          <w:szCs w:val="20"/>
-        </w:rPr>
-        <w:tab/>
+        <w:t xml:space="preserve">Put %01010101 into Z1/Z9 </w:t>
+      </w:r>
+      <w:r>
+        <w:rPr>
+          <w:rFonts w:ascii="Consolas" w:hAnsi="Consolas" w:cs="Consolas"/>
+          <w:sz w:val="20"/>
+          <w:szCs w:val="20"/>
+        </w:rPr>
+        <w:t xml:space="preserve">(with B7 high) </w:t>
       </w:r>
       <w:r>
         <w:rPr>

</xml_diff>

<commit_message>
Fixed Scope to be 20x4
And Docs .....
</commit_message>
<xml_diff>
--- a/Documents/Oscilloscope Documents.docx
+++ b/Documents/Oscilloscope Documents.docx
@@ -79,10 +79,13 @@
         <w:t xml:space="preserve">The digital board </w:t>
       </w:r>
       <w:r>
-        <w:t>allows the creation of an 16 x n</w:t>
+        <w:t>allows the creation of an 20</w:t>
       </w:r>
       <w:bookmarkStart w:id="0" w:name="_GoBack"/>
       <w:bookmarkEnd w:id="0"/>
+      <w:r>
+        <w:t xml:space="preserve"> x n</w:t>
+      </w:r>
       <w:r>
         <w:t xml:space="preserve"> character display – the exact values of n depend on R8 on the analogue board, which has to be code refreshed as it drives an oscilloscope – persistence of vision makes the display seem stable. Each of those characters is a ‘starburst’ character, a bit like an extended 7 segment character which allows the displaying of most of the standard character set. </w:t>
       </w:r>

</xml_diff>